<commit_message>
17-2-2023 model accuracy calculated and updated the result
</commit_message>
<xml_diff>
--- a/Accuracy/Classification Model.docx
+++ b/Accuracy/Classification Model.docx
@@ -10,14 +10,14 @@
         <w:tblLook w:val="04A0" w:firstRow="1" w:lastRow="0" w:firstColumn="1" w:lastColumn="0" w:noHBand="0" w:noVBand="1"/>
       </w:tblPr>
       <w:tblGrid>
-        <w:gridCol w:w="2499"/>
+        <w:gridCol w:w="2498"/>
         <w:gridCol w:w="1263"/>
-        <w:gridCol w:w="1397"/>
-        <w:gridCol w:w="1415"/>
+        <w:gridCol w:w="1399"/>
+        <w:gridCol w:w="1417"/>
         <w:gridCol w:w="1270"/>
-        <w:gridCol w:w="984"/>
-        <w:gridCol w:w="1174"/>
-        <w:gridCol w:w="1056"/>
+        <w:gridCol w:w="983"/>
+        <w:gridCol w:w="1173"/>
+        <w:gridCol w:w="1055"/>
       </w:tblGrid>
       <w:tr>
         <w:trPr>
@@ -309,43 +309,74 @@
           <w:tcPr>
             <w:tcW w:w="1263" w:type="dxa"/>
           </w:tcPr>
-          <w:p/>
+          <w:p>
+            <w:r>
+              <w:t>7</w:t>
+            </w:r>
+            <w:r>
+              <w:t>5.00</w:t>
+            </w:r>
+          </w:p>
         </w:tc>
         <w:tc>
           <w:tcPr>
             <w:tcW w:w="1397" w:type="dxa"/>
           </w:tcPr>
-          <w:p/>
+          <w:p>
+            <w:r>
+              <w:t>87.69</w:t>
+            </w:r>
+          </w:p>
         </w:tc>
         <w:tc>
           <w:tcPr>
             <w:tcW w:w="1415" w:type="dxa"/>
           </w:tcPr>
-          <w:p/>
+          <w:p>
+            <w:r>
+              <w:t>48.38</w:t>
+            </w:r>
+          </w:p>
         </w:tc>
         <w:tc>
           <w:tcPr>
             <w:tcW w:w="1270" w:type="dxa"/>
           </w:tcPr>
-          <w:p/>
+          <w:p>
+            <w:r>
+              <w:t>87.69</w:t>
+            </w:r>
+          </w:p>
         </w:tc>
         <w:tc>
           <w:tcPr>
             <w:tcW w:w="984" w:type="dxa"/>
           </w:tcPr>
-          <w:p/>
+          <w:p>
+            <w:r>
+              <w:t>68.03</w:t>
+            </w:r>
+          </w:p>
         </w:tc>
         <w:tc>
           <w:tcPr>
             <w:tcW w:w="1174" w:type="dxa"/>
           </w:tcPr>
-          <w:p/>
+          <w:p>
+            <w:r>
+              <w:t>0.82</w:t>
+            </w:r>
+          </w:p>
         </w:tc>
         <w:tc>
           <w:tcPr>
             <w:tcW w:w="1056" w:type="dxa"/>
           </w:tcPr>
-          <w:p/>
+          <w:p>
+            <w:r>
+              <w:t>0.39</w:t>
+            </w:r>
+          </w:p>
         </w:tc>
       </w:tr>
       <w:tr>
@@ -974,25 +1005,7 @@
                 <w:sz w:val="28"/>
                 <w:szCs w:val="28"/>
               </w:rPr>
-              <w:t>p</w:t>
-            </w:r>
-            <w:r>
-              <w:rPr>
-                <w:b/>
-                <w:bCs/>
-                <w:sz w:val="28"/>
-                <w:szCs w:val="28"/>
-              </w:rPr>
-              <w:t>recomputed</w:t>
-            </w:r>
-            <w:r>
-              <w:rPr>
-                <w:b/>
-                <w:bCs/>
-                <w:sz w:val="28"/>
-                <w:szCs w:val="28"/>
-              </w:rPr>
-              <w:t>)</w:t>
+              <w:t>precomputed)</w:t>
             </w:r>
           </w:p>
         </w:tc>

</xml_diff>

<commit_message>
documentation done with correct accuracy metrices
</commit_message>
<xml_diff>
--- a/Accuracy/Classification Model.docx
+++ b/Accuracy/Classification Model.docx
@@ -1076,7 +1076,11 @@
           <w:tcPr>
             <w:tcW w:w="1056" w:type="dxa"/>
           </w:tcPr>
-          <w:p/>
+          <w:p>
+            <w:r>
+              <w:t>0.74</w:t>
+            </w:r>
+          </w:p>
         </w:tc>
       </w:tr>
     </w:tbl>

</xml_diff>